<commit_message>
Made edits to project proposal.
</commit_message>
<xml_diff>
--- a/project_proposal.docx
+++ b/project_proposal.docx
@@ -23,7 +23,25 @@
         <w:ind w:left="0"/>
       </w:pPr>
       <w:r>
-        <w:t xml:space="preserve">Opioid usage trends and subscription </w:t>
+        <w:t>Opioid u</w:t>
+      </w:r>
+      <w:r>
+        <w:t>tilization</w:t>
+      </w:r>
+      <w:r>
+        <w:t xml:space="preserve"> and </w:t>
+      </w:r>
+      <w:r>
+        <w:t>pre</w:t>
+      </w:r>
+      <w:r>
+        <w:t>scription</w:t>
+      </w:r>
+      <w:r>
+        <w:t xml:space="preserve"> trends</w:t>
+      </w:r>
+      <w:r>
+        <w:t xml:space="preserve"> </w:t>
       </w:r>
     </w:p>
     <w:p>
@@ -163,7 +181,19 @@
         </w:numPr>
       </w:pPr>
       <w:r>
-        <w:t xml:space="preserve">Analysis of opioid prescribing data, substance abuse, national data, &amp; population data </w:t>
+        <w:t>Analysis of opioid prescribing data, substance abuse</w:t>
+      </w:r>
+      <w:r>
+        <w:t xml:space="preserve"> </w:t>
+      </w:r>
+      <w:r>
+        <w:t>national</w:t>
+      </w:r>
+      <w:r>
+        <w:t xml:space="preserve"> survey</w:t>
+      </w:r>
+      <w:r>
+        <w:t xml:space="preserve"> data, &amp; population data </w:t>
       </w:r>
     </w:p>
     <w:p>
@@ -196,7 +226,28 @@
         </w:numPr>
       </w:pPr>
       <w:r>
-        <w:t xml:space="preserve">Trends are noted among different population related to opioid prescribing rates </w:t>
+        <w:t>Is there association between opioid prescribing rates and opioid use disorder?</w:t>
+      </w:r>
+    </w:p>
+    <w:p>
+      <w:pPr>
+        <w:ind w:left="0"/>
+      </w:pPr>
+    </w:p>
+    <w:p>
+      <w:pPr>
+        <w:ind w:left="0"/>
+        <w:rPr>
+          <w:b/>
+          <w:bCs/>
+        </w:rPr>
+      </w:pPr>
+      <w:r>
+        <w:rPr>
+          <w:b/>
+          <w:bCs/>
+        </w:rPr>
+        <w:t>Datasets to Be Used:</w:t>
       </w:r>
     </w:p>
     <w:p>
@@ -206,23 +257,66 @@
           <w:ilvl w:val="0"/>
           <w:numId w:val="3"/>
         </w:numPr>
-        <w:rPr>
-          <w:b/>
-          <w:bCs/>
-        </w:rPr>
-      </w:pPr>
-      <w:r>
-        <w:rPr>
-          <w:b/>
-          <w:bCs/>
-        </w:rPr>
-        <w:t xml:space="preserve">Associate b/w opioid prescribing rates &amp; substance use disorder </w:t>
-      </w:r>
-    </w:p>
-    <w:p>
-      <w:pPr>
-        <w:ind w:left="0"/>
-      </w:pPr>
+      </w:pPr>
+      <w:hyperlink r:id="rId7" w:history="1">
+        <w:r>
+          <w:rPr>
+            <w:rStyle w:val="Hyperlink"/>
+          </w:rPr>
+          <w:t>Medicare Provider Data - Opioid Map</w:t>
+        </w:r>
+      </w:hyperlink>
+    </w:p>
+    <w:p>
+      <w:pPr>
+        <w:pStyle w:val="ListParagraph"/>
+        <w:numPr>
+          <w:ilvl w:val="1"/>
+          <w:numId w:val="3"/>
+        </w:numPr>
+      </w:pPr>
+      <w:hyperlink r:id="rId8" w:history="1">
+        <w:r>
+          <w:rPr>
+            <w:rStyle w:val="Hyperlink"/>
+          </w:rPr>
+          <w:t>CMS State Drug Utilization Data</w:t>
+        </w:r>
+      </w:hyperlink>
+    </w:p>
+    <w:p>
+      <w:pPr>
+        <w:pStyle w:val="ListParagraph"/>
+        <w:numPr>
+          <w:ilvl w:val="0"/>
+          <w:numId w:val="3"/>
+        </w:numPr>
+      </w:pPr>
+      <w:hyperlink r:id="rId9" w:history="1">
+        <w:r>
+          <w:rPr>
+            <w:rStyle w:val="Hyperlink"/>
+          </w:rPr>
+          <w:t>2018-2019 National Survey on Drug Use and Health: Model-Based Prevalence Estimates (50 States and the District of Columbia)</w:t>
+        </w:r>
+      </w:hyperlink>
+    </w:p>
+    <w:p>
+      <w:pPr>
+        <w:pStyle w:val="ListParagraph"/>
+        <w:numPr>
+          <w:ilvl w:val="0"/>
+          <w:numId w:val="3"/>
+        </w:numPr>
+      </w:pPr>
+      <w:hyperlink r:id="rId10" w:history="1">
+        <w:r>
+          <w:rPr>
+            <w:rStyle w:val="Hyperlink"/>
+          </w:rPr>
+          <w:t>American Community Survey - Demographic and Housing Estimates</w:t>
+        </w:r>
+      </w:hyperlink>
     </w:p>
     <w:p>
       <w:pPr>
@@ -232,12 +326,21 @@
           <w:bCs/>
         </w:rPr>
       </w:pPr>
-      <w:r>
+    </w:p>
+    <w:p>
+      <w:pPr>
+        <w:ind w:left="0"/>
         <w:rPr>
           <w:b/>
           <w:bCs/>
         </w:rPr>
-        <w:t>Datasets to Be Used:</w:t>
+      </w:pPr>
+      <w:r>
+        <w:rPr>
+          <w:b/>
+          <w:bCs/>
+        </w:rPr>
+        <w:t xml:space="preserve">Rough Breakdown of Tasks: </w:t>
       </w:r>
     </w:p>
     <w:p>
@@ -248,103 +351,60 @@
           <w:numId w:val="3"/>
         </w:numPr>
       </w:pPr>
-      <w:hyperlink r:id="rId5" w:history="1">
-        <w:r>
-          <w:rPr>
-            <w:rStyle w:val="Hyperlink"/>
-          </w:rPr>
-          <w:t>Medicare Monthly Enrollment - Centers for Medicare &amp; Medicaid Services Data (cms.gov)</w:t>
-        </w:r>
-      </w:hyperlink>
+      <w:r>
+        <w:t>Look for opioid use disorder t</w:t>
+      </w:r>
+      <w:r>
+        <w:t>rends among different population</w:t>
+      </w:r>
+      <w:r>
+        <w:t>s</w:t>
+      </w:r>
+      <w:r>
+        <w:t xml:space="preserve"> related to opioid prescribing rates </w:t>
+      </w:r>
     </w:p>
     <w:p>
       <w:pPr>
         <w:pStyle w:val="ListParagraph"/>
         <w:numPr>
-          <w:ilvl w:val="0"/>
+          <w:ilvl w:val="1"/>
           <w:numId w:val="3"/>
         </w:numPr>
       </w:pPr>
-      <w:hyperlink r:id="rId6" w:history="1">
-        <w:r>
-          <w:rPr>
-            <w:rStyle w:val="Hyperlink"/>
-          </w:rPr>
-          <w:t>2020 NSDUH Detailed Tables | CBHSQ Data (samhsa.gov)</w:t>
-        </w:r>
-      </w:hyperlink>
+      <w:r>
+        <w:t>Utilize API available with mapping tool</w:t>
+      </w:r>
     </w:p>
     <w:p>
       <w:pPr>
         <w:pStyle w:val="ListParagraph"/>
         <w:numPr>
-          <w:ilvl w:val="0"/>
+          <w:ilvl w:val="1"/>
           <w:numId w:val="3"/>
         </w:numPr>
       </w:pPr>
-      <w:hyperlink r:id="rId7" w:history="1">
-        <w:r>
-          <w:rPr>
-            <w:rStyle w:val="Hyperlink"/>
-          </w:rPr>
-          <w:t>DP05 - Census Bureau Tables</w:t>
-        </w:r>
-      </w:hyperlink>
-    </w:p>
-    <w:p>
-      <w:pPr>
-        <w:ind w:left="0"/>
-        <w:rPr>
-          <w:b/>
-          <w:bCs/>
-        </w:rPr>
-      </w:pPr>
-    </w:p>
-    <w:p>
-      <w:pPr>
-        <w:ind w:left="0"/>
-        <w:rPr>
-          <w:b/>
-          <w:bCs/>
-        </w:rPr>
-      </w:pPr>
-      <w:r>
-        <w:rPr>
-          <w:b/>
-          <w:bCs/>
-        </w:rPr>
-        <w:t xml:space="preserve">Rough Breakdown of Tasks: </w:t>
+      <w:r>
+        <w:t>Merge &amp; clean data</w:t>
       </w:r>
     </w:p>
     <w:p>
       <w:pPr>
         <w:pStyle w:val="ListParagraph"/>
         <w:numPr>
-          <w:ilvl w:val="0"/>
+          <w:ilvl w:val="1"/>
           <w:numId w:val="3"/>
         </w:numPr>
       </w:pPr>
       <w:r>
-        <w:t>Merge &amp; clean data</w:t>
+        <w:t>Analyze data</w:t>
       </w:r>
     </w:p>
     <w:p>
       <w:pPr>
         <w:pStyle w:val="ListParagraph"/>
         <w:numPr>
-          <w:ilvl w:val="0"/>
-          <w:numId w:val="3"/>
-        </w:numPr>
-      </w:pPr>
-      <w:r>
-        <w:t>Analyze data</w:t>
-      </w:r>
-    </w:p>
-    <w:p>
-      <w:pPr>
-        <w:pStyle w:val="ListParagraph"/>
-        <w:numPr>
-          <w:ilvl w:val="0"/>
+          <w:ilvl w:val="1"/>
           <w:numId w:val="3"/>
         </w:numPr>
       </w:pPr>
@@ -383,8 +443,8 @@
     </w:p>
     <w:p/>
     <w:sectPr>
-      <w:headerReference w:type="default" r:id="rId8"/>
-      <w:footerReference w:type="default" r:id="rId9"/>
+      <w:headerReference w:type="default" r:id="rId11"/>
+      <w:footerReference w:type="default" r:id="rId12"/>
       <w:pgSz w:w="12240" w:h="15840"/>
       <w:pgMar w:top="1440" w:right="1440" w:bottom="1440" w:left="1440" w:header="720" w:footer="720" w:gutter="0"/>
       <w:cols w:space="720"/>
@@ -392,6 +452,25 @@
     </w:sectPr>
   </w:body>
 </w:document>
+</file>
+
+<file path=word/endnotes.xml><?xml version="1.0" encoding="utf-8"?>
+<w:endnotes xmlns:wpc="http://schemas.microsoft.com/office/word/2010/wordprocessingCanvas" xmlns:cx="http://schemas.microsoft.com/office/drawing/2014/chartex" xmlns:cx1="http://schemas.microsoft.com/office/drawing/2015/9/8/chartex" xmlns:cx2="http://schemas.microsoft.com/office/drawing/2015/10/21/chartex" xmlns:cx3="http://schemas.microsoft.com/office/drawing/2016/5/9/chartex" xmlns:cx4="http://schemas.microsoft.com/office/drawing/2016/5/10/chartex" xmlns:cx5="http://schemas.microsoft.com/office/drawing/2016/5/11/chartex" xmlns:cx6="http://schemas.microsoft.com/office/drawing/2016/5/12/chartex" xmlns:cx7="http://schemas.microsoft.com/office/drawing/2016/5/13/chartex" xmlns:cx8="http://schemas.microsoft.com/office/drawing/2016/5/14/chartex" xmlns:mc="http://schemas.openxmlformats.org/markup-compatibility/2006" xmlns:aink="http://schemas.microsoft.com/office/drawing/2016/ink" xmlns:am3d="http://schemas.microsoft.com/office/drawing/2017/model3d" xmlns:o="urn:schemas-microsoft-com:office:office" xmlns:oel="http://schemas.microsoft.com/office/2019/extlst" xmlns:r="http://schemas.openxmlformats.org/officeDocument/2006/relationships" xmlns:m="http://schemas.openxmlformats.org/officeDocument/2006/math" xmlns:v="urn:schemas-microsoft-com:vml" xmlns:wp14="http://schemas.microsoft.com/office/word/2010/wordprocessingDrawing" xmlns:wp="http://schemas.openxmlformats.org/drawingml/2006/wordprocessingDrawing" xmlns:w10="urn:schemas-microsoft-com:office:word" xmlns:w="http://schemas.openxmlformats.org/wordprocessingml/2006/main" xmlns:w14="http://schemas.microsoft.com/office/word/2010/wordml" xmlns:w15="http://schemas.microsoft.com/office/word/2012/wordml" xmlns:w16cex="http://schemas.microsoft.com/office/word/2018/wordml/cex" xmlns:w16cid="http://schemas.microsoft.com/office/word/2016/wordml/cid" xmlns:w16="http://schemas.microsoft.com/office/word/2018/wordml" xmlns:w16sdtdh="http://schemas.microsoft.com/office/word/2020/wordml/sdtdatahash" xmlns:w16se="http://schemas.microsoft.com/office/word/2015/wordml/symex" xmlns:wpg="http://schemas.microsoft.com/office/word/2010/wordprocessingGroup" xmlns:wpi="http://schemas.microsoft.com/office/word/2010/wordprocessingInk" xmlns:wne="http://schemas.microsoft.com/office/word/2006/wordml" xmlns:wps="http://schemas.microsoft.com/office/word/2010/wordprocessingShape" mc:Ignorable="w14 w15 w16se w16cid w16 w16cex w16sdtdh wp14">
+  <w:endnote w:type="separator" w:id="-1">
+    <w:p>
+      <w:r>
+        <w:separator/>
+      </w:r>
+    </w:p>
+  </w:endnote>
+  <w:endnote w:type="continuationSeparator" w:id="0">
+    <w:p>
+      <w:r>
+        <w:continuationSeparator/>
+      </w:r>
+    </w:p>
+  </w:endnote>
+</w:endnotes>
 </file>
 
 <file path=word/footer1.xml><?xml version="1.0" encoding="utf-8"?>
@@ -424,6 +503,25 @@
     </w:pPr>
   </w:p>
 </w:ftr>
+</file>
+
+<file path=word/footnotes.xml><?xml version="1.0" encoding="utf-8"?>
+<w:footnotes xmlns:wpc="http://schemas.microsoft.com/office/word/2010/wordprocessingCanvas" xmlns:cx="http://schemas.microsoft.com/office/drawing/2014/chartex" xmlns:cx1="http://schemas.microsoft.com/office/drawing/2015/9/8/chartex" xmlns:cx2="http://schemas.microsoft.com/office/drawing/2015/10/21/chartex" xmlns:cx3="http://schemas.microsoft.com/office/drawing/2016/5/9/chartex" xmlns:cx4="http://schemas.microsoft.com/office/drawing/2016/5/10/chartex" xmlns:cx5="http://schemas.microsoft.com/office/drawing/2016/5/11/chartex" xmlns:cx6="http://schemas.microsoft.com/office/drawing/2016/5/12/chartex" xmlns:cx7="http://schemas.microsoft.com/office/drawing/2016/5/13/chartex" xmlns:cx8="http://schemas.microsoft.com/office/drawing/2016/5/14/chartex" xmlns:mc="http://schemas.openxmlformats.org/markup-compatibility/2006" xmlns:aink="http://schemas.microsoft.com/office/drawing/2016/ink" xmlns:am3d="http://schemas.microsoft.com/office/drawing/2017/model3d" xmlns:o="urn:schemas-microsoft-com:office:office" xmlns:oel="http://schemas.microsoft.com/office/2019/extlst" xmlns:r="http://schemas.openxmlformats.org/officeDocument/2006/relationships" xmlns:m="http://schemas.openxmlformats.org/officeDocument/2006/math" xmlns:v="urn:schemas-microsoft-com:vml" xmlns:wp14="http://schemas.microsoft.com/office/word/2010/wordprocessingDrawing" xmlns:wp="http://schemas.openxmlformats.org/drawingml/2006/wordprocessingDrawing" xmlns:w10="urn:schemas-microsoft-com:office:word" xmlns:w="http://schemas.openxmlformats.org/wordprocessingml/2006/main" xmlns:w14="http://schemas.microsoft.com/office/word/2010/wordml" xmlns:w15="http://schemas.microsoft.com/office/word/2012/wordml" xmlns:w16cex="http://schemas.microsoft.com/office/word/2018/wordml/cex" xmlns:w16cid="http://schemas.microsoft.com/office/word/2016/wordml/cid" xmlns:w16="http://schemas.microsoft.com/office/word/2018/wordml" xmlns:w16sdtdh="http://schemas.microsoft.com/office/word/2020/wordml/sdtdatahash" xmlns:w16se="http://schemas.microsoft.com/office/word/2015/wordml/symex" xmlns:wpg="http://schemas.microsoft.com/office/word/2010/wordprocessingGroup" xmlns:wpi="http://schemas.microsoft.com/office/word/2010/wordprocessingInk" xmlns:wne="http://schemas.microsoft.com/office/word/2006/wordml" xmlns:wps="http://schemas.microsoft.com/office/word/2010/wordprocessingShape" mc:Ignorable="w14 w15 w16se w16cid w16 w16cex w16sdtdh wp14">
+  <w:footnote w:type="separator" w:id="-1">
+    <w:p>
+      <w:r>
+        <w:separator/>
+      </w:r>
+    </w:p>
+  </w:footnote>
+  <w:footnote w:type="continuationSeparator" w:id="0">
+    <w:p>
+      <w:r>
+        <w:continuationSeparator/>
+      </w:r>
+    </w:p>
+  </w:footnote>
+</w:footnotes>
 </file>
 
 <file path=word/header1.xml><?xml version="1.0" encoding="utf-8"?>
@@ -455,12 +553,21 @@
         <w:alias w:val="Title"/>
         <w:tag w:val=""/>
         <w:id w:val="-932208079"/>
-        <w:placeholder/>
+        <w:showingPlcHdr/>
         <w:dataBinding w:prefixMappings="xmlns:ns0='http://purl.org/dc/elements/1.1/' xmlns:ns1='http://schemas.openxmlformats.org/package/2006/metadata/core-properties' " w:xpath="/ns1:coreProperties[1]/ns0:title[1]" w:storeItemID="{6C3C8BC8-F283-45AE-878A-BAB7291924A1}"/>
         <w:text/>
       </w:sdtPr>
-      <w:sdtEndPr/>
-      <w:sdtContent/>
+      <w:sdtContent>
+        <w:r>
+          <w:rPr>
+            <w:rFonts w:asciiTheme="majorHAnsi" w:eastAsiaTheme="majorEastAsia" w:hAnsiTheme="majorHAnsi" w:cstheme="majorBidi"/>
+            <w:color w:val="2F5496" w:themeColor="accent1" w:themeShade="BF"/>
+            <w:sz w:val="26"/>
+            <w:szCs w:val="26"/>
+          </w:rPr>
+          <w:t xml:space="preserve">     </w:t>
+        </w:r>
+      </w:sdtContent>
     </w:sdt>
   </w:p>
   <w:p>
@@ -1307,11 +1414,34 @@
     <w:name w:val="Hyperlink"/>
     <w:basedOn w:val="DefaultParagraphFont"/>
     <w:uiPriority w:val="99"/>
-    <w:semiHidden/>
     <w:unhideWhenUsed/>
     <w:rsid w:val="00BD5197"/>
     <w:rPr>
       <w:color w:val="0000FF"/>
+      <w:u w:val="single"/>
+    </w:rPr>
+  </w:style>
+  <w:style w:type="character" w:styleId="UnresolvedMention">
+    <w:name w:val="Unresolved Mention"/>
+    <w:basedOn w:val="DefaultParagraphFont"/>
+    <w:uiPriority w:val="99"/>
+    <w:semiHidden/>
+    <w:unhideWhenUsed/>
+    <w:rsid w:val="00A6503D"/>
+    <w:rPr>
+      <w:color w:val="605E5C"/>
+      <w:shd w:val="clear" w:color="auto" w:fill="E1DFDD"/>
+    </w:rPr>
+  </w:style>
+  <w:style w:type="character" w:styleId="FollowedHyperlink">
+    <w:name w:val="FollowedHyperlink"/>
+    <w:basedOn w:val="DefaultParagraphFont"/>
+    <w:uiPriority w:val="99"/>
+    <w:semiHidden/>
+    <w:unhideWhenUsed/>
+    <w:rsid w:val="00A6503D"/>
+    <w:rPr>
+      <w:color w:val="954F72" w:themeColor="followedHyperlink"/>
       <w:u w:val="single"/>
     </w:rPr>
   </w:style>

</xml_diff>

<commit_message>
Corrected typo to updates on project proposal document.
</commit_message>
<xml_diff>
--- a/project_proposal.docx
+++ b/project_proposal.docx
@@ -226,7 +226,13 @@
         </w:numPr>
       </w:pPr>
       <w:r>
-        <w:t>Is there association between opioid prescribing rates and opioid use disorder?</w:t>
+        <w:t>Is there</w:t>
+      </w:r>
+      <w:r>
+        <w:t xml:space="preserve"> an</w:t>
+      </w:r>
+      <w:r>
+        <w:t xml:space="preserve"> association between opioid prescribing rates and opioid use disorder?</w:t>
       </w:r>
     </w:p>
     <w:p>
@@ -352,16 +358,7 @@
         </w:numPr>
       </w:pPr>
       <w:r>
-        <w:t>Look for opioid use disorder t</w:t>
-      </w:r>
-      <w:r>
-        <w:t>rends among different population</w:t>
-      </w:r>
-      <w:r>
-        <w:t>s</w:t>
-      </w:r>
-      <w:r>
-        <w:t xml:space="preserve"> related to opioid prescribing rates </w:t>
+        <w:t xml:space="preserve">Look for opioid use disorder trends among different populations related to opioid prescribing rates </w:t>
       </w:r>
     </w:p>
     <w:p>

</xml_diff>

<commit_message>
Modified proposal file and removed untitled notebook
</commit_message>
<xml_diff>
--- a/project_proposal.docx
+++ b/project_proposal.docx
@@ -23,19 +23,10 @@
         <w:ind w:left="0"/>
       </w:pPr>
       <w:r>
-        <w:t>Opioid u</w:t>
-      </w:r>
-      <w:r>
-        <w:t>tilization</w:t>
-      </w:r>
-      <w:r>
-        <w:t xml:space="preserve"> and </w:t>
-      </w:r>
-      <w:r>
-        <w:t>pre</w:t>
-      </w:r>
-      <w:r>
-        <w:t>scription</w:t>
+        <w:t xml:space="preserve">Opioid </w:t>
+      </w:r>
+      <w:r>
+        <w:t>utilization rates and substance use disorder</w:t>
       </w:r>
       <w:r>
         <w:t xml:space="preserve"> trends</w:t>
@@ -222,30 +213,135 @@
         <w:pStyle w:val="ListParagraph"/>
         <w:numPr>
           <w:ilvl w:val="0"/>
-          <w:numId w:val="3"/>
-        </w:numPr>
-      </w:pPr>
-      <w:r>
-        <w:t>Is there</w:t>
-      </w:r>
-      <w:r>
-        <w:t xml:space="preserve"> an</w:t>
-      </w:r>
-      <w:r>
-        <w:t xml:space="preserve"> association between opioid prescribing rates and opioid use disorder?</w:t>
-      </w:r>
-    </w:p>
-    <w:p>
-      <w:pPr>
+          <w:numId w:val="4"/>
+        </w:numPr>
+        <w:spacing w:after="120"/>
+      </w:pPr>
+      <w:r>
+        <w:t>Is there an association between usage, risk, and disorder rates to total population?</w:t>
+      </w:r>
+    </w:p>
+    <w:p>
+      <w:pPr>
+        <w:pStyle w:val="ListParagraph"/>
+        <w:numPr>
+          <w:ilvl w:val="1"/>
+          <w:numId w:val="4"/>
+        </w:numPr>
+        <w:spacing w:after="120"/>
+      </w:pPr>
+      <w:r>
+        <w:t>Is there a state correlation?</w:t>
+      </w:r>
+    </w:p>
+    <w:p>
+      <w:pPr>
+        <w:pStyle w:val="ListParagraph"/>
+        <w:numPr>
+          <w:ilvl w:val="1"/>
+          <w:numId w:val="4"/>
+        </w:numPr>
+        <w:spacing w:after="120"/>
+      </w:pPr>
+      <w:r>
+        <w:t>Which state has the highest amount of heroin abuse? Which has the lowest?</w:t>
+      </w:r>
+    </w:p>
+    <w:p>
+      <w:pPr>
+        <w:pStyle w:val="ListParagraph"/>
+        <w:numPr>
+          <w:ilvl w:val="1"/>
+          <w:numId w:val="4"/>
+        </w:numPr>
+        <w:spacing w:after="120"/>
+      </w:pPr>
+      <w:r>
+        <w:t>What are the top 5 states with the highest numbers of prescriptions?</w:t>
+      </w:r>
+    </w:p>
+    <w:p>
+      <w:pPr>
+        <w:pStyle w:val="ListParagraph"/>
+        <w:spacing w:after="120"/>
+        <w:ind w:left="360"/>
+      </w:pPr>
+    </w:p>
+    <w:p>
+      <w:pPr>
+        <w:pStyle w:val="ListParagraph"/>
+        <w:numPr>
+          <w:ilvl w:val="0"/>
+          <w:numId w:val="4"/>
+        </w:numPr>
+        <w:spacing w:after="120"/>
+      </w:pPr>
+      <w:r>
+        <w:t>Is there an association between opioid prescribing rates and substance use disorder?</w:t>
+      </w:r>
+    </w:p>
+    <w:p>
+      <w:pPr>
+        <w:pStyle w:val="ListParagraph"/>
+        <w:numPr>
+          <w:ilvl w:val="1"/>
+          <w:numId w:val="4"/>
+        </w:numPr>
+        <w:spacing w:after="120"/>
+      </w:pPr>
+      <w:r>
+        <w:t>Is there an association between heroin usage and substance use disorder?</w:t>
+      </w:r>
+    </w:p>
+    <w:p>
+      <w:pPr>
+        <w:pStyle w:val="ListParagraph"/>
+        <w:numPr>
+          <w:ilvl w:val="1"/>
+          <w:numId w:val="4"/>
+        </w:numPr>
+        <w:spacing w:after="120"/>
+      </w:pPr>
+      <w:r>
+        <w:t>Is there an association between perceived risk of using opioids and substance use disorder?</w:t>
+      </w:r>
+    </w:p>
+    <w:p>
+      <w:pPr>
+        <w:spacing w:after="120"/>
         <w:ind w:left="0"/>
-      </w:pPr>
+        <w:rPr>
+          <w:strike/>
+        </w:rPr>
+      </w:pPr>
+      <w:r>
+        <w:rPr>
+          <w:strike/>
+        </w:rPr>
+        <w:t>•</w:t>
+      </w:r>
+      <w:r>
+        <w:rPr>
+          <w:strike/>
+        </w:rPr>
+        <w:tab/>
+        <w:t>Is there an age correlation?</w:t>
+      </w:r>
     </w:p>
     <w:p>
       <w:pPr>
         <w:ind w:left="0"/>
-        <w:rPr>
+      </w:pPr>
+    </w:p>
+    <w:p>
+      <w:pPr>
+        <w:ind w:left="0"/>
+        <w:rPr>
+          <w:rStyle w:val="Hyperlink"/>
           <w:b/>
           <w:bCs/>
+          <w:color w:val="auto"/>
+          <w:u w:val="none"/>
         </w:rPr>
       </w:pPr>
       <w:r>
@@ -265,23 +361,6 @@
         </w:numPr>
       </w:pPr>
       <w:hyperlink r:id="rId7" w:history="1">
-        <w:r>
-          <w:rPr>
-            <w:rStyle w:val="Hyperlink"/>
-          </w:rPr>
-          <w:t>Medicare Provider Data - Opioid Map</w:t>
-        </w:r>
-      </w:hyperlink>
-    </w:p>
-    <w:p>
-      <w:pPr>
-        <w:pStyle w:val="ListParagraph"/>
-        <w:numPr>
-          <w:ilvl w:val="1"/>
-          <w:numId w:val="3"/>
-        </w:numPr>
-      </w:pPr>
-      <w:hyperlink r:id="rId8" w:history="1">
         <w:r>
           <w:rPr>
             <w:rStyle w:val="Hyperlink"/>
@@ -298,12 +377,12 @@
           <w:numId w:val="3"/>
         </w:numPr>
       </w:pPr>
-      <w:hyperlink r:id="rId9" w:history="1">
+      <w:hyperlink r:id="rId8" w:history="1">
         <w:r>
           <w:rPr>
             <w:rStyle w:val="Hyperlink"/>
           </w:rPr>
-          <w:t>2018-2019 National Survey on Drug Use and Health: Model-Based Prevalence Estimates (50 States and the District of Columbia)</w:t>
+          <w:t>2019-2020 National Survey on Drug Use and Health: Model-Based Prevalence Estimates (50 States and the District of Columbia)</w:t>
         </w:r>
       </w:hyperlink>
     </w:p>
@@ -315,7 +394,7 @@
           <w:numId w:val="3"/>
         </w:numPr>
       </w:pPr>
-      <w:hyperlink r:id="rId10" w:history="1">
+      <w:hyperlink r:id="rId9" w:history="1">
         <w:r>
           <w:rPr>
             <w:rStyle w:val="Hyperlink"/>
@@ -370,7 +449,7 @@
         </w:numPr>
       </w:pPr>
       <w:r>
-        <w:t>Utilize API available with mapping tool</w:t>
+        <w:t>Merge &amp; clean data</w:t>
       </w:r>
     </w:p>
     <w:p>
@@ -382,7 +461,7 @@
         </w:numPr>
       </w:pPr>
       <w:r>
-        <w:t>Merge &amp; clean data</w:t>
+        <w:t>Analyze data</w:t>
       </w:r>
     </w:p>
     <w:p>
@@ -394,18 +473,6 @@
         </w:numPr>
       </w:pPr>
       <w:r>
-        <w:t>Analyze data</w:t>
-      </w:r>
-    </w:p>
-    <w:p>
-      <w:pPr>
-        <w:pStyle w:val="ListParagraph"/>
-        <w:numPr>
-          <w:ilvl w:val="1"/>
-          <w:numId w:val="3"/>
-        </w:numPr>
-      </w:pPr>
-      <w:r>
         <w:t xml:space="preserve">Create images &amp; graphs </w:t>
       </w:r>
     </w:p>
@@ -440,8 +507,8 @@
     </w:p>
     <w:p/>
     <w:sectPr>
-      <w:headerReference w:type="default" r:id="rId11"/>
-      <w:footerReference w:type="default" r:id="rId12"/>
+      <w:headerReference w:type="default" r:id="rId10"/>
+      <w:footerReference w:type="default" r:id="rId11"/>
       <w:pgSz w:w="12240" w:h="15840"/>
       <w:pgMar w:top="1440" w:right="1440" w:bottom="1440" w:left="1440" w:header="720" w:footer="720" w:gutter="0"/>
       <w:cols w:space="720"/>
@@ -491,7 +558,14 @@
         <w:caps/>
         <w:color w:val="4472C4" w:themeColor="accent1"/>
       </w:rPr>
-      <w:t>data analytic</w:t>
+      <w:t>data analy</w:t>
+    </w:r>
+    <w:r>
+      <w:rPr>
+        <w:caps/>
+        <w:color w:val="4472C4" w:themeColor="accent1"/>
+      </w:rPr>
+      <w:t>SIS</w:t>
     </w:r>
   </w:p>
   <w:p>
@@ -916,6 +990,119 @@
       </w:rPr>
     </w:lvl>
   </w:abstractNum>
+  <w:abstractNum w:abstractNumId="3" w15:restartNumberingAfterBreak="0">
+    <w:nsid w:val="70C86F93"/>
+    <w:multiLevelType w:val="hybridMultilevel"/>
+    <w:tmpl w:val="694AD720"/>
+    <w:lvl w:ilvl="0" w:tplc="04090001">
+      <w:start w:val="1"/>
+      <w:numFmt w:val="bullet"/>
+      <w:lvlText w:val=""/>
+      <w:lvlJc w:val="left"/>
+      <w:pPr>
+        <w:ind w:left="360" w:hanging="360"/>
+      </w:pPr>
+      <w:rPr>
+        <w:rFonts w:ascii="Symbol" w:hAnsi="Symbol" w:hint="default"/>
+      </w:rPr>
+    </w:lvl>
+    <w:lvl w:ilvl="1" w:tplc="04090003">
+      <w:start w:val="1"/>
+      <w:numFmt w:val="bullet"/>
+      <w:lvlText w:val="o"/>
+      <w:lvlJc w:val="left"/>
+      <w:pPr>
+        <w:ind w:left="1080" w:hanging="360"/>
+      </w:pPr>
+      <w:rPr>
+        <w:rFonts w:ascii="Courier New" w:hAnsi="Courier New" w:cs="Courier New" w:hint="default"/>
+      </w:rPr>
+    </w:lvl>
+    <w:lvl w:ilvl="2" w:tplc="04090005" w:tentative="1">
+      <w:start w:val="1"/>
+      <w:numFmt w:val="bullet"/>
+      <w:lvlText w:val=""/>
+      <w:lvlJc w:val="left"/>
+      <w:pPr>
+        <w:ind w:left="1800" w:hanging="360"/>
+      </w:pPr>
+      <w:rPr>
+        <w:rFonts w:ascii="Wingdings" w:hAnsi="Wingdings" w:hint="default"/>
+      </w:rPr>
+    </w:lvl>
+    <w:lvl w:ilvl="3" w:tplc="04090001" w:tentative="1">
+      <w:start w:val="1"/>
+      <w:numFmt w:val="bullet"/>
+      <w:lvlText w:val=""/>
+      <w:lvlJc w:val="left"/>
+      <w:pPr>
+        <w:ind w:left="2520" w:hanging="360"/>
+      </w:pPr>
+      <w:rPr>
+        <w:rFonts w:ascii="Symbol" w:hAnsi="Symbol" w:hint="default"/>
+      </w:rPr>
+    </w:lvl>
+    <w:lvl w:ilvl="4" w:tplc="04090003" w:tentative="1">
+      <w:start w:val="1"/>
+      <w:numFmt w:val="bullet"/>
+      <w:lvlText w:val="o"/>
+      <w:lvlJc w:val="left"/>
+      <w:pPr>
+        <w:ind w:left="3240" w:hanging="360"/>
+      </w:pPr>
+      <w:rPr>
+        <w:rFonts w:ascii="Courier New" w:hAnsi="Courier New" w:cs="Courier New" w:hint="default"/>
+      </w:rPr>
+    </w:lvl>
+    <w:lvl w:ilvl="5" w:tplc="04090005" w:tentative="1">
+      <w:start w:val="1"/>
+      <w:numFmt w:val="bullet"/>
+      <w:lvlText w:val=""/>
+      <w:lvlJc w:val="left"/>
+      <w:pPr>
+        <w:ind w:left="3960" w:hanging="360"/>
+      </w:pPr>
+      <w:rPr>
+        <w:rFonts w:ascii="Wingdings" w:hAnsi="Wingdings" w:hint="default"/>
+      </w:rPr>
+    </w:lvl>
+    <w:lvl w:ilvl="6" w:tplc="04090001" w:tentative="1">
+      <w:start w:val="1"/>
+      <w:numFmt w:val="bullet"/>
+      <w:lvlText w:val=""/>
+      <w:lvlJc w:val="left"/>
+      <w:pPr>
+        <w:ind w:left="4680" w:hanging="360"/>
+      </w:pPr>
+      <w:rPr>
+        <w:rFonts w:ascii="Symbol" w:hAnsi="Symbol" w:hint="default"/>
+      </w:rPr>
+    </w:lvl>
+    <w:lvl w:ilvl="7" w:tplc="04090003" w:tentative="1">
+      <w:start w:val="1"/>
+      <w:numFmt w:val="bullet"/>
+      <w:lvlText w:val="o"/>
+      <w:lvlJc w:val="left"/>
+      <w:pPr>
+        <w:ind w:left="5400" w:hanging="360"/>
+      </w:pPr>
+      <w:rPr>
+        <w:rFonts w:ascii="Courier New" w:hAnsi="Courier New" w:cs="Courier New" w:hint="default"/>
+      </w:rPr>
+    </w:lvl>
+    <w:lvl w:ilvl="8" w:tplc="04090005" w:tentative="1">
+      <w:start w:val="1"/>
+      <w:numFmt w:val="bullet"/>
+      <w:lvlText w:val=""/>
+      <w:lvlJc w:val="left"/>
+      <w:pPr>
+        <w:ind w:left="6120" w:hanging="360"/>
+      </w:pPr>
+      <w:rPr>
+        <w:rFonts w:ascii="Wingdings" w:hAnsi="Wingdings" w:hint="default"/>
+      </w:rPr>
+    </w:lvl>
+  </w:abstractNum>
   <w:num w:numId="1" w16cid:durableId="1797720705">
     <w:abstractNumId w:val="2"/>
   </w:num>
@@ -924,6 +1111,9 @@
   </w:num>
   <w:num w:numId="3" w16cid:durableId="1768891048">
     <w:abstractNumId w:val="1"/>
+  </w:num>
+  <w:num w:numId="4" w16cid:durableId="306983520">
+    <w:abstractNumId w:val="3"/>
   </w:num>
 </w:numbering>
 </file>

</xml_diff>